<commit_message>
Fix to Windows executable Readme.
</commit_message>
<xml_diff>
--- a/WIN-Executable/Readme for Windows.docx
+++ b/WIN-Executable/Readme for Windows.docx
@@ -56,7 +56,21 @@
         <w:rPr>
           <w:lang w:val="en-US"/>
         </w:rPr>
-        <w:t xml:space="preserve">Open Gro: Look for the gro.exe file places in the Gro-Gro-… Folder and open it. </w:t>
+        <w:t xml:space="preserve">Open Gro: Look for the gro.exe file places in the </w:t>
+      </w:r>
+      <w:r>
+        <w:rPr>
+          <w:lang w:val="en-US"/>
+        </w:rPr>
+        <w:t>WIN-Executable/GRO/release</w:t>
+      </w:r>
+      <w:bookmarkStart w:id="0" w:name="_GoBack"/>
+      <w:bookmarkEnd w:id="0"/>
+      <w:r>
+        <w:rPr>
+          <w:lang w:val="en-US"/>
+        </w:rPr>
+        <w:t xml:space="preserve"> Folder and open it. </w:t>
       </w:r>
     </w:p>
     <w:p>
@@ -284,35 +298,7 @@
         <w:rPr>
           <w:lang w:val="en-US"/>
         </w:rPr>
-        <w:t xml:space="preserve"> both libraries </w:t>
-      </w:r>
-      <w:proofErr w:type="spellStart"/>
-      <w:r>
-        <w:rPr>
-          <w:lang w:val="en-US"/>
-        </w:rPr>
-        <w:t>standard.gro</w:t>
-      </w:r>
-      <w:proofErr w:type="spellEnd"/>
-      <w:r>
-        <w:rPr>
-          <w:lang w:val="en-US"/>
-        </w:rPr>
-        <w:t xml:space="preserve"> and </w:t>
-      </w:r>
-      <w:proofErr w:type="spellStart"/>
-      <w:r>
-        <w:rPr>
-          <w:lang w:val="en-US"/>
-        </w:rPr>
-        <w:t>gro.gro</w:t>
-      </w:r>
-      <w:proofErr w:type="spellEnd"/>
-      <w:r>
-        <w:rPr>
-          <w:lang w:val="en-US"/>
-        </w:rPr>
-        <w:t xml:space="preserve"> into the working directory. These </w:t>
+        <w:t xml:space="preserve"> both libraries standard.gro and gro.gro into the working directory. These </w:t>
       </w:r>
       <w:r>
         <w:rPr>
@@ -373,6 +359,7 @@
         <w:rPr>
           <w:lang w:val="en-US"/>
         </w:rPr>
+        <w:lastRenderedPageBreak/>
         <w:t>Now gro is correctly installed</w:t>
       </w:r>
       <w:r>
@@ -393,8 +380,6 @@
         </w:rPr>
         <w:t xml:space="preserve"> for manuals and examples. </w:t>
       </w:r>
-      <w:bookmarkStart w:id="0" w:name="_GoBack"/>
-      <w:bookmarkEnd w:id="0"/>
     </w:p>
     <w:sectPr>
       <w:pgSz w:w="11906" w:h="16838"/>
@@ -1306,7 +1291,7 @@
   <a:extraClrSchemeLst/>
   <a:extLst>
     <a:ext uri="{05A4C25C-085E-4340-85A3-A5531E510DB2}">
-      <thm15:themeFamily xmlns:thm15="http://schemas.microsoft.com/office/thememl/2012/main" xmlns="" name="Office Theme" id="{62F939B6-93AF-4DB8-9C6B-D6C7DFDC589F}" vid="{4A3C46E8-61CC-4603-A589-7422A47A8E4A}"/>
+      <thm15:themeFamily xmlns="" xmlns:thm15="http://schemas.microsoft.com/office/thememl/2012/main" name="Office Theme" id="{62F939B6-93AF-4DB8-9C6B-D6C7DFDC589F}" vid="{4A3C46E8-61CC-4603-A589-7422A47A8E4A}"/>
     </a:ext>
   </a:extLst>
 </a:theme>

</xml_diff>